<commit_message>
AD/SSD til UC2 samt opdateret UC2 og OC til UC2
</commit_message>
<xml_diff>
--- a/Dokumentation/Forundersøgelse/Formel Usecase 002 - læse egne oplysninger.docx
+++ b/Dokumentation/Forundersøgelse/Formel Usecase 002 - læse egne oplysninger.docx
@@ -1,6 +1,6 @@
 
 <file path=word/document.xml><?xml version="1.0" encoding="utf-8"?>
-<w:document xmlns:wpc="http://schemas.microsoft.com/office/word/2010/wordprocessingCanvas" xmlns:cx="http://schemas.microsoft.com/office/drawing/2014/chartex" xmlns:cx1="http://schemas.microsoft.com/office/drawing/2015/9/8/chartex" xmlns:cx2="http://schemas.microsoft.com/office/drawing/2015/10/21/chartex" xmlns:mc="http://schemas.openxmlformats.org/markup-compatibility/2006" xmlns:o="urn:schemas-microsoft-com:office:office" xmlns:r="http://schemas.openxmlformats.org/officeDocument/2006/relationships" xmlns:m="http://schemas.openxmlformats.org/officeDocument/2006/math" xmlns:v="urn:schemas-microsoft-com:vml" xmlns:wp14="http://schemas.microsoft.com/office/word/2010/wordprocessingDrawing" xmlns:wp="http://schemas.openxmlformats.org/drawingml/2006/wordprocessingDrawing" xmlns:w10="urn:schemas-microsoft-com:office:word" xmlns:w="http://schemas.openxmlformats.org/wordprocessingml/2006/main" xmlns:w14="http://schemas.microsoft.com/office/word/2010/wordml" xmlns:w15="http://schemas.microsoft.com/office/word/2012/wordml" xmlns:w16se="http://schemas.microsoft.com/office/word/2015/wordml/symex" xmlns:wpg="http://schemas.microsoft.com/office/word/2010/wordprocessingGroup" xmlns:wpi="http://schemas.microsoft.com/office/word/2010/wordprocessingInk" xmlns:wne="http://schemas.microsoft.com/office/word/2006/wordml" xmlns:wps="http://schemas.microsoft.com/office/word/2010/wordprocessingShape" mc:Ignorable="w14 w15 w16se wp14">
+<w:document xmlns:wpc="http://schemas.microsoft.com/office/word/2010/wordprocessingCanvas" xmlns:mc="http://schemas.openxmlformats.org/markup-compatibility/2006" xmlns:o="urn:schemas-microsoft-com:office:office" xmlns:r="http://schemas.openxmlformats.org/officeDocument/2006/relationships" xmlns:m="http://schemas.openxmlformats.org/officeDocument/2006/math" xmlns:v="urn:schemas-microsoft-com:vml" xmlns:wp14="http://schemas.microsoft.com/office/word/2010/wordprocessingDrawing" xmlns:wp="http://schemas.openxmlformats.org/drawingml/2006/wordprocessingDrawing" xmlns:w10="urn:schemas-microsoft-com:office:word" xmlns:w="http://schemas.openxmlformats.org/wordprocessingml/2006/main" xmlns:w14="http://schemas.microsoft.com/office/word/2010/wordml" xmlns:w15="http://schemas.microsoft.com/office/word/2012/wordml" xmlns:wpg="http://schemas.microsoft.com/office/word/2010/wordprocessingGroup" xmlns:wpi="http://schemas.microsoft.com/office/word/2010/wordprocessingInk" xmlns:wne="http://schemas.microsoft.com/office/word/2006/wordml" xmlns:wps="http://schemas.microsoft.com/office/word/2010/wordprocessingShape" mc:Ignorable="w14 w15 wp14">
   <w:body>
     <w:p>
       <w:pPr>
@@ -16,8 +16,6 @@
         </w:rPr>
         <w:t>FTP-002</w:t>
       </w:r>
-      <w:bookmarkStart w:id="0" w:name="_GoBack"/>
-      <w:bookmarkEnd w:id="0"/>
       <w:r>
         <w:rPr>
           <w:lang w:val="da-DK"/>
@@ -320,8 +318,41 @@
         </w:rPr>
       </w:pPr>
       <w:r>
-        <w:t>N/A</w:t>
-      </w:r>
+        <w:rPr>
+          <w:lang w:val="da-DK"/>
+        </w:rPr>
+        <w:t>3.a Hvis brugerens profil er utilgængelig</w:t>
+      </w:r>
+    </w:p>
+    <w:p>
+      <w:pPr>
+        <w:rPr>
+          <w:lang w:val="da-DK"/>
+        </w:rPr>
+      </w:pPr>
+      <w:r>
+        <w:rPr>
+          <w:lang w:val="da-DK"/>
+        </w:rPr>
+        <w:tab/>
+        <w:t>1. Systemet fremviser en fejlmeddelelse for brugeren</w:t>
+      </w:r>
+    </w:p>
+    <w:p>
+      <w:pPr>
+        <w:rPr>
+          <w:lang w:val="da-DK"/>
+        </w:rPr>
+      </w:pPr>
+      <w:r>
+        <w:rPr>
+          <w:lang w:val="da-DK"/>
+        </w:rPr>
+        <w:tab/>
+        <w:t>2. Systemet går klar tilstand.</w:t>
+      </w:r>
+      <w:bookmarkStart w:id="0" w:name="_GoBack"/>
+      <w:bookmarkEnd w:id="0"/>
     </w:p>
     <w:p>
       <w:pPr>
@@ -395,6 +426,7 @@
         <w:rPr>
           <w:lang w:val="da-DK"/>
         </w:rPr>
+        <w:lastRenderedPageBreak/>
         <w:t>Hyppighed</w:t>
       </w:r>
     </w:p>
@@ -428,7 +460,6 @@
         <w:rPr>
           <w:lang w:val="da-DK"/>
         </w:rPr>
-        <w:lastRenderedPageBreak/>
         <w:t>Diverse</w:t>
       </w:r>
     </w:p>
@@ -456,7 +487,7 @@
 </file>
 
 <file path=word/numbering.xml><?xml version="1.0" encoding="utf-8"?>
-<w:numbering xmlns:wpc="http://schemas.microsoft.com/office/word/2010/wordprocessingCanvas" xmlns:cx="http://schemas.microsoft.com/office/drawing/2014/chartex" xmlns:cx1="http://schemas.microsoft.com/office/drawing/2015/9/8/chartex" xmlns:cx2="http://schemas.microsoft.com/office/drawing/2015/10/21/chartex" xmlns:mc="http://schemas.openxmlformats.org/markup-compatibility/2006" xmlns:o="urn:schemas-microsoft-com:office:office" xmlns:r="http://schemas.openxmlformats.org/officeDocument/2006/relationships" xmlns:m="http://schemas.openxmlformats.org/officeDocument/2006/math" xmlns:v="urn:schemas-microsoft-com:vml" xmlns:wp14="http://schemas.microsoft.com/office/word/2010/wordprocessingDrawing" xmlns:wp="http://schemas.openxmlformats.org/drawingml/2006/wordprocessingDrawing" xmlns:w10="urn:schemas-microsoft-com:office:word" xmlns:w="http://schemas.openxmlformats.org/wordprocessingml/2006/main" xmlns:w14="http://schemas.microsoft.com/office/word/2010/wordml" xmlns:w15="http://schemas.microsoft.com/office/word/2012/wordml" xmlns:w16se="http://schemas.microsoft.com/office/word/2015/wordml/symex" xmlns:wpg="http://schemas.microsoft.com/office/word/2010/wordprocessingGroup" xmlns:wpi="http://schemas.microsoft.com/office/word/2010/wordprocessingInk" xmlns:wne="http://schemas.microsoft.com/office/word/2006/wordml" xmlns:wps="http://schemas.microsoft.com/office/word/2010/wordprocessingShape" mc:Ignorable="w14 w15 w16se wp14">
+<w:numbering xmlns:wpc="http://schemas.microsoft.com/office/word/2010/wordprocessingCanvas" xmlns:mc="http://schemas.openxmlformats.org/markup-compatibility/2006" xmlns:o="urn:schemas-microsoft-com:office:office" xmlns:r="http://schemas.openxmlformats.org/officeDocument/2006/relationships" xmlns:m="http://schemas.openxmlformats.org/officeDocument/2006/math" xmlns:v="urn:schemas-microsoft-com:vml" xmlns:wp14="http://schemas.microsoft.com/office/word/2010/wordprocessingDrawing" xmlns:wp="http://schemas.openxmlformats.org/drawingml/2006/wordprocessingDrawing" xmlns:w10="urn:schemas-microsoft-com:office:word" xmlns:w="http://schemas.openxmlformats.org/wordprocessingml/2006/main" xmlns:w14="http://schemas.microsoft.com/office/word/2010/wordml" xmlns:w15="http://schemas.microsoft.com/office/word/2012/wordml" xmlns:wpg="http://schemas.microsoft.com/office/word/2010/wordprocessingGroup" xmlns:wpi="http://schemas.microsoft.com/office/word/2010/wordprocessingInk" xmlns:wne="http://schemas.microsoft.com/office/word/2006/wordml" xmlns:wps="http://schemas.microsoft.com/office/word/2010/wordprocessingShape" mc:Ignorable="w14 w15 wp14">
   <w:abstractNum w:abstractNumId="0" w15:restartNumberingAfterBreak="0">
     <w:nsid w:val="08AD17E0"/>
     <w:multiLevelType w:val="hybridMultilevel"/>
@@ -809,7 +840,7 @@
 </file>
 
 <file path=word/styles.xml><?xml version="1.0" encoding="utf-8"?>
-<w:styles xmlns:mc="http://schemas.openxmlformats.org/markup-compatibility/2006" xmlns:r="http://schemas.openxmlformats.org/officeDocument/2006/relationships" xmlns:w="http://schemas.openxmlformats.org/wordprocessingml/2006/main" xmlns:w14="http://schemas.microsoft.com/office/word/2010/wordml" xmlns:w15="http://schemas.microsoft.com/office/word/2012/wordml" xmlns:w16se="http://schemas.microsoft.com/office/word/2015/wordml/symex" mc:Ignorable="w14 w15 w16se">
+<w:styles xmlns:mc="http://schemas.openxmlformats.org/markup-compatibility/2006" xmlns:r="http://schemas.openxmlformats.org/officeDocument/2006/relationships" xmlns:w="http://schemas.openxmlformats.org/wordprocessingml/2006/main" xmlns:w14="http://schemas.microsoft.com/office/word/2010/wordml" xmlns:w15="http://schemas.microsoft.com/office/word/2012/wordml" mc:Ignorable="w14 w15">
   <w:docDefaults>
     <w:rPrDefault>
       <w:rPr>
@@ -825,7 +856,7 @@
       </w:pPr>
     </w:pPrDefault>
   </w:docDefaults>
-  <w:latentStyles w:defLockedState="0" w:defUIPriority="99" w:defSemiHidden="0" w:defUnhideWhenUsed="0" w:defQFormat="0" w:count="372">
+  <w:latentStyles w:defLockedState="0" w:defUIPriority="99" w:defSemiHidden="0" w:defUnhideWhenUsed="0" w:defQFormat="0" w:count="371">
     <w:lsdException w:name="Normal" w:uiPriority="0" w:qFormat="1"/>
     <w:lsdException w:name="heading 1" w:uiPriority="9" w:qFormat="1"/>
     <w:lsdException w:name="heading 2" w:semiHidden="1" w:uiPriority="9" w:unhideWhenUsed="1" w:qFormat="1"/>
@@ -931,6 +962,7 @@
     <w:lsdException w:name="HTML Sample" w:semiHidden="1" w:unhideWhenUsed="1"/>
     <w:lsdException w:name="HTML Typewriter" w:semiHidden="1" w:unhideWhenUsed="1"/>
     <w:lsdException w:name="HTML Variable" w:semiHidden="1" w:unhideWhenUsed="1"/>
+    <w:lsdException w:name="Normal Table" w:semiHidden="1" w:unhideWhenUsed="1"/>
     <w:lsdException w:name="annotation subject" w:semiHidden="1" w:unhideWhenUsed="1"/>
     <w:lsdException w:name="No List" w:semiHidden="1" w:unhideWhenUsed="1"/>
     <w:lsdException w:name="Outline List 1" w:semiHidden="1" w:unhideWhenUsed="1"/>
@@ -977,8 +1009,10 @@
     <w:lsdException w:name="Table Subtle 2" w:semiHidden="1" w:unhideWhenUsed="1"/>
     <w:lsdException w:name="Table Web 1" w:semiHidden="1" w:unhideWhenUsed="1"/>
     <w:lsdException w:name="Table Web 2" w:semiHidden="1" w:unhideWhenUsed="1"/>
+    <w:lsdException w:name="Table Web 3" w:semiHidden="1" w:unhideWhenUsed="1"/>
     <w:lsdException w:name="Balloon Text" w:semiHidden="1" w:unhideWhenUsed="1"/>
     <w:lsdException w:name="Table Grid" w:uiPriority="39"/>
+    <w:lsdException w:name="Table Theme" w:semiHidden="1" w:unhideWhenUsed="1"/>
     <w:lsdException w:name="Placeholder Text" w:semiHidden="1"/>
     <w:lsdException w:name="No Spacing" w:uiPriority="1" w:qFormat="1"/>
     <w:lsdException w:name="Light Shading" w:uiPriority="60"/>
@@ -1194,7 +1228,6 @@
     <w:lsdException w:name="List Table 5 Dark Accent 6" w:uiPriority="50"/>
     <w:lsdException w:name="List Table 6 Colorful Accent 6" w:uiPriority="51"/>
     <w:lsdException w:name="List Table 7 Colorful Accent 6" w:uiPriority="52"/>
-    <w:lsdException w:name="Mention" w:semiHidden="1" w:unhideWhenUsed="1"/>
   </w:latentStyles>
   <w:style w:type="paragraph" w:default="1" w:styleId="Normal">
     <w:name w:val="Normal"/>

</xml_diff>

<commit_message>
UC 4-6 formel, samt Mockup til UC4-5 + 6
</commit_message>
<xml_diff>
--- a/Dokumentation/Forundersøgelse/Formel Usecase 002 - læse egne oplysninger.docx
+++ b/Dokumentation/Forundersøgelse/Formel Usecase 002 - læse egne oplysninger.docx
@@ -14,8 +14,16 @@
         <w:rPr>
           <w:lang w:val="da-DK"/>
         </w:rPr>
-        <w:t>FTP-002</w:t>
-      </w:r>
+        <w:t>FTP-00</w:t>
+      </w:r>
+      <w:bookmarkStart w:id="0" w:name="_GoBack"/>
+      <w:r>
+        <w:rPr>
+          <w:lang w:val="da-DK"/>
+        </w:rPr>
+        <w:t>2</w:t>
+      </w:r>
+      <w:bookmarkEnd w:id="0"/>
       <w:r>
         <w:rPr>
           <w:lang w:val="da-DK"/>
@@ -351,8 +359,6 @@
         <w:tab/>
         <w:t>2. Systemet går klar tilstand.</w:t>
       </w:r>
-      <w:bookmarkStart w:id="0" w:name="_GoBack"/>
-      <w:bookmarkEnd w:id="0"/>
     </w:p>
     <w:p>
       <w:pPr>

</xml_diff>

<commit_message>
Resultat af gårdagens reviews
</commit_message>
<xml_diff>
--- a/Dokumentation/Forundersøgelse/Formel Usecase 002 - læse egne oplysninger.docx
+++ b/Dokumentation/Forundersøgelse/Formel Usecase 002 - læse egne oplysninger.docx
@@ -1,6 +1,6 @@
 
 <file path=word/document.xml><?xml version="1.0" encoding="utf-8"?>
-<w:document xmlns:wpc="http://schemas.microsoft.com/office/word/2010/wordprocessingCanvas" xmlns:mc="http://schemas.openxmlformats.org/markup-compatibility/2006" xmlns:o="urn:schemas-microsoft-com:office:office" xmlns:r="http://schemas.openxmlformats.org/officeDocument/2006/relationships" xmlns:m="http://schemas.openxmlformats.org/officeDocument/2006/math" xmlns:v="urn:schemas-microsoft-com:vml" xmlns:wp14="http://schemas.microsoft.com/office/word/2010/wordprocessingDrawing" xmlns:wp="http://schemas.openxmlformats.org/drawingml/2006/wordprocessingDrawing" xmlns:w10="urn:schemas-microsoft-com:office:word" xmlns:w="http://schemas.openxmlformats.org/wordprocessingml/2006/main" xmlns:w14="http://schemas.microsoft.com/office/word/2010/wordml" xmlns:w15="http://schemas.microsoft.com/office/word/2012/wordml" xmlns:wpg="http://schemas.microsoft.com/office/word/2010/wordprocessingGroup" xmlns:wpi="http://schemas.microsoft.com/office/word/2010/wordprocessingInk" xmlns:wne="http://schemas.microsoft.com/office/word/2006/wordml" xmlns:wps="http://schemas.microsoft.com/office/word/2010/wordprocessingShape" mc:Ignorable="w14 w15 wp14">
+<w:document xmlns:wpc="http://schemas.microsoft.com/office/word/2010/wordprocessingCanvas" xmlns:cx="http://schemas.microsoft.com/office/drawing/2014/chartex" xmlns:cx1="http://schemas.microsoft.com/office/drawing/2015/9/8/chartex" xmlns:cx2="http://schemas.microsoft.com/office/drawing/2015/10/21/chartex" xmlns:mc="http://schemas.openxmlformats.org/markup-compatibility/2006" xmlns:o="urn:schemas-microsoft-com:office:office" xmlns:r="http://schemas.openxmlformats.org/officeDocument/2006/relationships" xmlns:m="http://schemas.openxmlformats.org/officeDocument/2006/math" xmlns:v="urn:schemas-microsoft-com:vml" xmlns:wp14="http://schemas.microsoft.com/office/word/2010/wordprocessingDrawing" xmlns:wp="http://schemas.openxmlformats.org/drawingml/2006/wordprocessingDrawing" xmlns:w10="urn:schemas-microsoft-com:office:word" xmlns:w="http://schemas.openxmlformats.org/wordprocessingml/2006/main" xmlns:w14="http://schemas.microsoft.com/office/word/2010/wordml" xmlns:w15="http://schemas.microsoft.com/office/word/2012/wordml" xmlns:w16se="http://schemas.microsoft.com/office/word/2015/wordml/symex" xmlns:wpg="http://schemas.microsoft.com/office/word/2010/wordprocessingGroup" xmlns:wpi="http://schemas.microsoft.com/office/word/2010/wordprocessingInk" xmlns:wne="http://schemas.microsoft.com/office/word/2006/wordml" xmlns:wps="http://schemas.microsoft.com/office/word/2010/wordprocessingShape" mc:Ignorable="w14 w15 w16se wp14">
   <w:body>
     <w:p>
       <w:pPr>
@@ -14,16 +14,8 @@
         <w:rPr>
           <w:lang w:val="da-DK"/>
         </w:rPr>
-        <w:t>FTP-00</w:t>
-      </w:r>
-      <w:bookmarkStart w:id="0" w:name="_GoBack"/>
-      <w:r>
-        <w:rPr>
-          <w:lang w:val="da-DK"/>
-        </w:rPr>
-        <w:t>2</w:t>
-      </w:r>
-      <w:bookmarkEnd w:id="0"/>
+        <w:t>FTP-002</w:t>
+      </w:r>
       <w:r>
         <w:rPr>
           <w:lang w:val="da-DK"/>
@@ -321,53 +313,14 @@
     </w:p>
     <w:p>
       <w:pPr>
-        <w:rPr>
-          <w:lang w:val="da-DK"/>
-        </w:rPr>
-      </w:pPr>
-      <w:r>
-        <w:rPr>
-          <w:lang w:val="da-DK"/>
-        </w:rPr>
-        <w:t>3.a Hvis brugerens profil er utilgængelig</w:t>
-      </w:r>
-    </w:p>
-    <w:p>
-      <w:pPr>
-        <w:rPr>
-          <w:lang w:val="da-DK"/>
-        </w:rPr>
-      </w:pPr>
-      <w:r>
-        <w:rPr>
-          <w:lang w:val="da-DK"/>
-        </w:rPr>
-        <w:tab/>
-        <w:t>1. Systemet fremviser en fejlmeddelelse for brugeren</w:t>
-      </w:r>
-    </w:p>
-    <w:p>
-      <w:pPr>
-        <w:rPr>
-          <w:lang w:val="da-DK"/>
-        </w:rPr>
-      </w:pPr>
-      <w:r>
-        <w:rPr>
-          <w:lang w:val="da-DK"/>
-        </w:rPr>
-        <w:tab/>
-        <w:t>2. Systemet går klar tilstand.</w:t>
-      </w:r>
-    </w:p>
-    <w:p>
-      <w:pPr>
         <w:pStyle w:val="Overskrift1"/>
         <w:spacing w:before="120"/>
         <w:rPr>
           <w:lang w:val="da-DK"/>
         </w:rPr>
       </w:pPr>
+      <w:bookmarkStart w:id="0" w:name="_GoBack"/>
+      <w:bookmarkEnd w:id="0"/>
       <w:r>
         <w:rPr>
           <w:lang w:val="da-DK"/>
@@ -432,7 +385,6 @@
         <w:rPr>
           <w:lang w:val="da-DK"/>
         </w:rPr>
-        <w:lastRenderedPageBreak/>
         <w:t>Hyppighed</w:t>
       </w:r>
     </w:p>
@@ -493,7 +445,7 @@
 </file>
 
 <file path=word/numbering.xml><?xml version="1.0" encoding="utf-8"?>
-<w:numbering xmlns:wpc="http://schemas.microsoft.com/office/word/2010/wordprocessingCanvas" xmlns:mc="http://schemas.openxmlformats.org/markup-compatibility/2006" xmlns:o="urn:schemas-microsoft-com:office:office" xmlns:r="http://schemas.openxmlformats.org/officeDocument/2006/relationships" xmlns:m="http://schemas.openxmlformats.org/officeDocument/2006/math" xmlns:v="urn:schemas-microsoft-com:vml" xmlns:wp14="http://schemas.microsoft.com/office/word/2010/wordprocessingDrawing" xmlns:wp="http://schemas.openxmlformats.org/drawingml/2006/wordprocessingDrawing" xmlns:w10="urn:schemas-microsoft-com:office:word" xmlns:w="http://schemas.openxmlformats.org/wordprocessingml/2006/main" xmlns:w14="http://schemas.microsoft.com/office/word/2010/wordml" xmlns:w15="http://schemas.microsoft.com/office/word/2012/wordml" xmlns:wpg="http://schemas.microsoft.com/office/word/2010/wordprocessingGroup" xmlns:wpi="http://schemas.microsoft.com/office/word/2010/wordprocessingInk" xmlns:wne="http://schemas.microsoft.com/office/word/2006/wordml" xmlns:wps="http://schemas.microsoft.com/office/word/2010/wordprocessingShape" mc:Ignorable="w14 w15 wp14">
+<w:numbering xmlns:wpc="http://schemas.microsoft.com/office/word/2010/wordprocessingCanvas" xmlns:cx="http://schemas.microsoft.com/office/drawing/2014/chartex" xmlns:cx1="http://schemas.microsoft.com/office/drawing/2015/9/8/chartex" xmlns:cx2="http://schemas.microsoft.com/office/drawing/2015/10/21/chartex" xmlns:mc="http://schemas.openxmlformats.org/markup-compatibility/2006" xmlns:o="urn:schemas-microsoft-com:office:office" xmlns:r="http://schemas.openxmlformats.org/officeDocument/2006/relationships" xmlns:m="http://schemas.openxmlformats.org/officeDocument/2006/math" xmlns:v="urn:schemas-microsoft-com:vml" xmlns:wp14="http://schemas.microsoft.com/office/word/2010/wordprocessingDrawing" xmlns:wp="http://schemas.openxmlformats.org/drawingml/2006/wordprocessingDrawing" xmlns:w10="urn:schemas-microsoft-com:office:word" xmlns:w="http://schemas.openxmlformats.org/wordprocessingml/2006/main" xmlns:w14="http://schemas.microsoft.com/office/word/2010/wordml" xmlns:w15="http://schemas.microsoft.com/office/word/2012/wordml" xmlns:w16se="http://schemas.microsoft.com/office/word/2015/wordml/symex" xmlns:wpg="http://schemas.microsoft.com/office/word/2010/wordprocessingGroup" xmlns:wpi="http://schemas.microsoft.com/office/word/2010/wordprocessingInk" xmlns:wne="http://schemas.microsoft.com/office/word/2006/wordml" xmlns:wps="http://schemas.microsoft.com/office/word/2010/wordprocessingShape" mc:Ignorable="w14 w15 w16se wp14">
   <w:abstractNum w:abstractNumId="0" w15:restartNumberingAfterBreak="0">
     <w:nsid w:val="08AD17E0"/>
     <w:multiLevelType w:val="hybridMultilevel"/>
@@ -846,7 +798,7 @@
 </file>
 
 <file path=word/styles.xml><?xml version="1.0" encoding="utf-8"?>
-<w:styles xmlns:mc="http://schemas.openxmlformats.org/markup-compatibility/2006" xmlns:r="http://schemas.openxmlformats.org/officeDocument/2006/relationships" xmlns:w="http://schemas.openxmlformats.org/wordprocessingml/2006/main" xmlns:w14="http://schemas.microsoft.com/office/word/2010/wordml" xmlns:w15="http://schemas.microsoft.com/office/word/2012/wordml" mc:Ignorable="w14 w15">
+<w:styles xmlns:mc="http://schemas.openxmlformats.org/markup-compatibility/2006" xmlns:r="http://schemas.openxmlformats.org/officeDocument/2006/relationships" xmlns:w="http://schemas.openxmlformats.org/wordprocessingml/2006/main" xmlns:w14="http://schemas.microsoft.com/office/word/2010/wordml" xmlns:w15="http://schemas.microsoft.com/office/word/2012/wordml" xmlns:w16se="http://schemas.microsoft.com/office/word/2015/wordml/symex" mc:Ignorable="w14 w15 w16se">
   <w:docDefaults>
     <w:rPrDefault>
       <w:rPr>
@@ -862,7 +814,7 @@
       </w:pPr>
     </w:pPrDefault>
   </w:docDefaults>
-  <w:latentStyles w:defLockedState="0" w:defUIPriority="99" w:defSemiHidden="0" w:defUnhideWhenUsed="0" w:defQFormat="0" w:count="371">
+  <w:latentStyles w:defLockedState="0" w:defUIPriority="99" w:defSemiHidden="0" w:defUnhideWhenUsed="0" w:defQFormat="0" w:count="372">
     <w:lsdException w:name="Normal" w:uiPriority="0" w:qFormat="1"/>
     <w:lsdException w:name="heading 1" w:uiPriority="9" w:qFormat="1"/>
     <w:lsdException w:name="heading 2" w:semiHidden="1" w:uiPriority="9" w:unhideWhenUsed="1" w:qFormat="1"/>
@@ -968,7 +920,6 @@
     <w:lsdException w:name="HTML Sample" w:semiHidden="1" w:unhideWhenUsed="1"/>
     <w:lsdException w:name="HTML Typewriter" w:semiHidden="1" w:unhideWhenUsed="1"/>
     <w:lsdException w:name="HTML Variable" w:semiHidden="1" w:unhideWhenUsed="1"/>
-    <w:lsdException w:name="Normal Table" w:semiHidden="1" w:unhideWhenUsed="1"/>
     <w:lsdException w:name="annotation subject" w:semiHidden="1" w:unhideWhenUsed="1"/>
     <w:lsdException w:name="No List" w:semiHidden="1" w:unhideWhenUsed="1"/>
     <w:lsdException w:name="Outline List 1" w:semiHidden="1" w:unhideWhenUsed="1"/>
@@ -1015,10 +966,8 @@
     <w:lsdException w:name="Table Subtle 2" w:semiHidden="1" w:unhideWhenUsed="1"/>
     <w:lsdException w:name="Table Web 1" w:semiHidden="1" w:unhideWhenUsed="1"/>
     <w:lsdException w:name="Table Web 2" w:semiHidden="1" w:unhideWhenUsed="1"/>
-    <w:lsdException w:name="Table Web 3" w:semiHidden="1" w:unhideWhenUsed="1"/>
     <w:lsdException w:name="Balloon Text" w:semiHidden="1" w:unhideWhenUsed="1"/>
     <w:lsdException w:name="Table Grid" w:uiPriority="39"/>
-    <w:lsdException w:name="Table Theme" w:semiHidden="1" w:unhideWhenUsed="1"/>
     <w:lsdException w:name="Placeholder Text" w:semiHidden="1"/>
     <w:lsdException w:name="No Spacing" w:uiPriority="1" w:qFormat="1"/>
     <w:lsdException w:name="Light Shading" w:uiPriority="60"/>
@@ -1234,6 +1183,7 @@
     <w:lsdException w:name="List Table 5 Dark Accent 6" w:uiPriority="50"/>
     <w:lsdException w:name="List Table 6 Colorful Accent 6" w:uiPriority="51"/>
     <w:lsdException w:name="List Table 7 Colorful Accent 6" w:uiPriority="52"/>
+    <w:lsdException w:name="Mention" w:semiHidden="1" w:unhideWhenUsed="1"/>
   </w:latentStyles>
   <w:style w:type="paragraph" w:default="1" w:styleId="Normal">
     <w:name w:val="Normal"/>

</xml_diff>